<commit_message>
first commmit for branch Adapt-Mac-RemoteProtocol
</commit_message>
<xml_diff>
--- a/Include/远程控制协议.docx
+++ b/Include/远程控制协议.docx
@@ -202,6 +202,17 @@
         </w:rPr>
         <w:t xml:space="preserve"> = 0,</w:t>
       </w:r>
+      <w:r>
+        <w:rPr>
+          <w:rFonts w:ascii="Arial" w:hAnsi="Arial" w:cs="Arial"/>
+          <w:color w:val="000000"/>
+          <w:kern w:val="0"/>
+          <w:sz w:val="19"/>
+          <w:szCs w:val="19"/>
+          <w:highlight w:val="white"/>
+        </w:rPr>
+        <w:t xml:space="preserve"> </w:t>
+      </w:r>
     </w:p>
     <w:p>
       <w:pPr>
@@ -250,19 +261,30 @@
           <w:szCs w:val="19"/>
           <w:highlight w:val="white"/>
         </w:rPr>
-        <w:t>eTransfer_Mouse_LBtnDown</w:t>
+        <w:t>eTransfer_StartAssistant</w:t>
       </w:r>
       <w:proofErr w:type="spellEnd"/>
       <w:r>
         <w:rPr>
           <w:rFonts w:ascii="Arial" w:hAnsi="Arial" w:cs="Arial"/>
-          <w:color w:val="000000"/>
-          <w:kern w:val="0"/>
-          <w:sz w:val="19"/>
-          <w:szCs w:val="19"/>
-          <w:highlight w:val="white"/>
-        </w:rPr>
-        <w:t xml:space="preserve"> = 0x01,</w:t>
+          <w:color w:val="6F008A"/>
+          <w:kern w:val="0"/>
+          <w:sz w:val="19"/>
+          <w:szCs w:val="19"/>
+          <w:highlight w:val="white"/>
+        </w:rPr>
+        <w:t xml:space="preserve"> = 1</w:t>
+      </w:r>
+      <w:r>
+        <w:rPr>
+          <w:rFonts w:ascii="Arial" w:hAnsi="Arial" w:cs="Arial"/>
+          <w:color w:val="000000"/>
+          <w:kern w:val="0"/>
+          <w:sz w:val="19"/>
+          <w:szCs w:val="19"/>
+          <w:highlight w:val="white"/>
+        </w:rPr>
+        <w:t>,</w:t>
       </w:r>
     </w:p>
     <w:p>
@@ -312,9 +334,20 @@
           <w:szCs w:val="19"/>
           <w:highlight w:val="white"/>
         </w:rPr>
-        <w:t>eTransfer_Mouse_LBtnUp</w:t>
+        <w:t>eTransfer_StopAssistant</w:t>
       </w:r>
       <w:proofErr w:type="spellEnd"/>
+      <w:r>
+        <w:rPr>
+          <w:rFonts w:ascii="Arial" w:hAnsi="Arial" w:cs="Arial"/>
+          <w:color w:val="6F008A"/>
+          <w:kern w:val="0"/>
+          <w:sz w:val="19"/>
+          <w:szCs w:val="19"/>
+          <w:highlight w:val="white"/>
+        </w:rPr>
+        <w:t xml:space="preserve"> = 2</w:t>
+      </w:r>
       <w:r>
         <w:rPr>
           <w:rFonts w:ascii="Arial" w:hAnsi="Arial" w:cs="Arial"/>
@@ -374,9 +407,20 @@
           <w:szCs w:val="19"/>
           <w:highlight w:val="white"/>
         </w:rPr>
-        <w:t>eTransfer_Mouse_LBtnDClick</w:t>
+        <w:t>eTransfer_Mouse_LBtnDown</w:t>
       </w:r>
       <w:proofErr w:type="spellEnd"/>
+      <w:r>
+        <w:rPr>
+          <w:rFonts w:ascii="Arial" w:hAnsi="Arial" w:cs="Arial"/>
+          <w:color w:val="000000"/>
+          <w:kern w:val="0"/>
+          <w:sz w:val="19"/>
+          <w:szCs w:val="19"/>
+          <w:highlight w:val="white"/>
+        </w:rPr>
+        <w:t xml:space="preserve"> = 100</w:t>
+      </w:r>
       <w:r>
         <w:rPr>
           <w:rFonts w:ascii="Arial" w:hAnsi="Arial" w:cs="Arial"/>
@@ -436,9 +480,20 @@
           <w:szCs w:val="19"/>
           <w:highlight w:val="white"/>
         </w:rPr>
-        <w:t>eTransfer_Mouse_Move</w:t>
+        <w:t>eTransfer_Mouse_LBtnUp</w:t>
       </w:r>
       <w:proofErr w:type="spellEnd"/>
+      <w:r>
+        <w:rPr>
+          <w:rFonts w:ascii="Arial" w:hAnsi="Arial" w:cs="Arial"/>
+          <w:color w:val="6F008A"/>
+          <w:kern w:val="0"/>
+          <w:sz w:val="19"/>
+          <w:szCs w:val="19"/>
+          <w:highlight w:val="white"/>
+        </w:rPr>
+        <w:t xml:space="preserve"> = 101</w:t>
+      </w:r>
       <w:r>
         <w:rPr>
           <w:rFonts w:ascii="Arial" w:hAnsi="Arial" w:cs="Arial"/>
@@ -498,12 +553,23 @@
           <w:szCs w:val="19"/>
           <w:highlight w:val="white"/>
         </w:rPr>
-        <w:t>eTransfer_Mouse_RBtnDown</w:t>
+        <w:t>eTransfer_Mouse_LBtnDClick</w:t>
       </w:r>
       <w:proofErr w:type="spellEnd"/>
       <w:r>
         <w:rPr>
           <w:rFonts w:ascii="Arial" w:hAnsi="Arial" w:cs="Arial"/>
+          <w:color w:val="6F008A"/>
+          <w:kern w:val="0"/>
+          <w:sz w:val="19"/>
+          <w:szCs w:val="19"/>
+          <w:highlight w:val="white"/>
+        </w:rPr>
+        <w:t xml:space="preserve"> = 102</w:t>
+      </w:r>
+      <w:r>
+        <w:rPr>
+          <w:rFonts w:ascii="Arial" w:hAnsi="Arial" w:cs="Arial"/>
           <w:color w:val="000000"/>
           <w:kern w:val="0"/>
           <w:sz w:val="19"/>
@@ -511,6 +577,17 @@
           <w:highlight w:val="white"/>
         </w:rPr>
         <w:t>,</w:t>
+      </w:r>
+      <w:r>
+        <w:rPr>
+          <w:rFonts w:ascii="Arial" w:hAnsi="Arial" w:cs="Arial"/>
+          <w:color w:val="000000"/>
+          <w:kern w:val="0"/>
+          <w:sz w:val="19"/>
+          <w:szCs w:val="19"/>
+          <w:highlight w:val="white"/>
+        </w:rPr>
+        <w:t xml:space="preserve"> </w:t>
       </w:r>
     </w:p>
     <w:p>
@@ -560,9 +637,20 @@
           <w:szCs w:val="19"/>
           <w:highlight w:val="white"/>
         </w:rPr>
-        <w:t>eTransfer_Mouse_RBtnUp</w:t>
+        <w:t>eTransfer_Mouse_RBtnDown</w:t>
       </w:r>
       <w:proofErr w:type="spellEnd"/>
+      <w:r>
+        <w:rPr>
+          <w:rFonts w:ascii="Arial" w:hAnsi="Arial" w:cs="Arial"/>
+          <w:color w:val="6F008A"/>
+          <w:kern w:val="0"/>
+          <w:sz w:val="19"/>
+          <w:szCs w:val="19"/>
+          <w:highlight w:val="white"/>
+        </w:rPr>
+        <w:t xml:space="preserve"> = 103</w:t>
+      </w:r>
       <w:r>
         <w:rPr>
           <w:rFonts w:ascii="Arial" w:hAnsi="Arial" w:cs="Arial"/>
@@ -622,9 +710,166 @@
           <w:szCs w:val="19"/>
           <w:highlight w:val="white"/>
         </w:rPr>
+        <w:t>eTransfer_Mouse_RBtnUp</w:t>
+      </w:r>
+      <w:proofErr w:type="spellEnd"/>
+      <w:r>
+        <w:rPr>
+          <w:rFonts w:ascii="Arial" w:hAnsi="Arial" w:cs="Arial"/>
+          <w:color w:val="6F008A"/>
+          <w:kern w:val="0"/>
+          <w:sz w:val="19"/>
+          <w:szCs w:val="19"/>
+          <w:highlight w:val="white"/>
+        </w:rPr>
+        <w:t xml:space="preserve"> = 104</w:t>
+      </w:r>
+      <w:r>
+        <w:rPr>
+          <w:rFonts w:ascii="Arial" w:hAnsi="Arial" w:cs="Arial"/>
+          <w:color w:val="000000"/>
+          <w:kern w:val="0"/>
+          <w:sz w:val="19"/>
+          <w:szCs w:val="19"/>
+          <w:highlight w:val="white"/>
+        </w:rPr>
+        <w:t>,</w:t>
+      </w:r>
+    </w:p>
+    <w:p>
+      <w:pPr>
+        <w:autoSpaceDE w:val="0"/>
+        <w:autoSpaceDN w:val="0"/>
+        <w:adjustRightInd w:val="0"/>
+        <w:jc w:val="left"/>
+        <w:rPr>
+          <w:rFonts w:ascii="Arial" w:hAnsi="Arial" w:cs="Arial"/>
+          <w:color w:val="000000"/>
+          <w:kern w:val="0"/>
+          <w:sz w:val="19"/>
+          <w:szCs w:val="19"/>
+          <w:highlight w:val="white"/>
+        </w:rPr>
+      </w:pPr>
+      <w:r>
+        <w:rPr>
+          <w:rFonts w:ascii="Arial" w:hAnsi="Arial" w:cs="Arial"/>
+          <w:color w:val="000000"/>
+          <w:kern w:val="0"/>
+          <w:sz w:val="19"/>
+          <w:szCs w:val="19"/>
+          <w:highlight w:val="white"/>
+        </w:rPr>
+        <w:tab/>
+      </w:r>
+      <w:r>
+        <w:rPr>
+          <w:rFonts w:ascii="Arial" w:hAnsi="Arial" w:cs="Arial"/>
+          <w:color w:val="000000"/>
+          <w:kern w:val="0"/>
+          <w:sz w:val="19"/>
+          <w:szCs w:val="19"/>
+          <w:highlight w:val="white"/>
+        </w:rPr>
+        <w:tab/>
+      </w:r>
+      <w:proofErr w:type="spellStart"/>
+      <w:r>
+        <w:rPr>
+          <w:rFonts w:ascii="Arial" w:hAnsi="Arial" w:cs="Arial"/>
+          <w:color w:val="6F008A"/>
+          <w:kern w:val="0"/>
+          <w:sz w:val="19"/>
+          <w:szCs w:val="19"/>
+          <w:highlight w:val="white"/>
+        </w:rPr>
         <w:t>eTransfer_Mouse_RBtnDClick</w:t>
       </w:r>
       <w:proofErr w:type="spellEnd"/>
+      <w:r>
+        <w:rPr>
+          <w:rFonts w:ascii="Arial" w:hAnsi="Arial" w:cs="Arial"/>
+          <w:color w:val="6F008A"/>
+          <w:kern w:val="0"/>
+          <w:sz w:val="19"/>
+          <w:szCs w:val="19"/>
+          <w:highlight w:val="white"/>
+        </w:rPr>
+        <w:t xml:space="preserve"> = 105</w:t>
+      </w:r>
+      <w:r>
+        <w:rPr>
+          <w:rFonts w:ascii="Arial" w:hAnsi="Arial" w:cs="Arial"/>
+          <w:color w:val="000000"/>
+          <w:kern w:val="0"/>
+          <w:sz w:val="19"/>
+          <w:szCs w:val="19"/>
+          <w:highlight w:val="white"/>
+        </w:rPr>
+        <w:t>,</w:t>
+      </w:r>
+    </w:p>
+    <w:p>
+      <w:pPr>
+        <w:autoSpaceDE w:val="0"/>
+        <w:autoSpaceDN w:val="0"/>
+        <w:adjustRightInd w:val="0"/>
+        <w:jc w:val="left"/>
+        <w:rPr>
+          <w:rFonts w:ascii="Arial" w:hAnsi="Arial" w:cs="Arial"/>
+          <w:color w:val="000000"/>
+          <w:kern w:val="0"/>
+          <w:sz w:val="19"/>
+          <w:szCs w:val="19"/>
+          <w:highlight w:val="white"/>
+        </w:rPr>
+      </w:pPr>
+      <w:r>
+        <w:rPr>
+          <w:rFonts w:ascii="Arial" w:hAnsi="Arial" w:cs="Arial"/>
+          <w:color w:val="000000"/>
+          <w:kern w:val="0"/>
+          <w:sz w:val="19"/>
+          <w:szCs w:val="19"/>
+          <w:highlight w:val="white"/>
+        </w:rPr>
+        <w:tab/>
+      </w:r>
+      <w:r>
+        <w:rPr>
+          <w:rFonts w:ascii="Arial" w:hAnsi="Arial" w:cs="Arial"/>
+          <w:color w:val="000000"/>
+          <w:kern w:val="0"/>
+          <w:sz w:val="19"/>
+          <w:szCs w:val="19"/>
+          <w:highlight w:val="white"/>
+        </w:rPr>
+        <w:tab/>
+      </w:r>
+      <w:proofErr w:type="spellStart"/>
+      <w:r>
+        <w:rPr>
+          <w:rFonts w:ascii="Arial" w:hAnsi="Arial" w:cs="Arial"/>
+          <w:color w:val="6F008A"/>
+          <w:kern w:val="0"/>
+          <w:sz w:val="19"/>
+          <w:szCs w:val="19"/>
+          <w:highlight w:val="white"/>
+        </w:rPr>
+        <w:t>eTransfer_Mouse_Move</w:t>
+      </w:r>
+      <w:proofErr w:type="spellEnd"/>
+      <w:r>
+        <w:rPr>
+          <w:rFonts w:ascii="Arial" w:hAnsi="Arial" w:cs="Arial"/>
+          <w:color w:val="6F008A"/>
+          <w:kern w:val="0"/>
+          <w:sz w:val="19"/>
+          <w:szCs w:val="19"/>
+          <w:highlight w:val="white"/>
+        </w:rPr>
+        <w:t xml:space="preserve"> = 106</w:t>
+      </w:r>
       <w:r>
         <w:rPr>
           <w:rFonts w:ascii="Arial" w:hAnsi="Arial" w:cs="Arial"/>
@@ -669,6 +914,80 @@
       <w:r>
         <w:rPr>
           <w:rFonts w:ascii="Arial" w:hAnsi="Arial" w:cs="Arial"/>
+          <w:color w:val="6F008A"/>
+          <w:kern w:val="0"/>
+          <w:sz w:val="19"/>
+          <w:szCs w:val="19"/>
+          <w:highlight w:val="white"/>
+        </w:rPr>
+        <w:t xml:space="preserve"> = 107</w:t>
+      </w:r>
+      <w:r>
+        <w:rPr>
+          <w:rFonts w:ascii="Arial" w:hAnsi="Arial" w:cs="Arial"/>
+          <w:color w:val="000000"/>
+          <w:kern w:val="0"/>
+          <w:sz w:val="19"/>
+          <w:szCs w:val="19"/>
+          <w:highlight w:val="white"/>
+        </w:rPr>
+        <w:t>,</w:t>
+      </w:r>
+    </w:p>
+    <w:p>
+      <w:pPr>
+        <w:autoSpaceDE w:val="0"/>
+        <w:autoSpaceDN w:val="0"/>
+        <w:adjustRightInd w:val="0"/>
+        <w:ind w:left="420" w:firstLine="420"/>
+        <w:jc w:val="left"/>
+        <w:rPr>
+          <w:rFonts w:ascii="Arial" w:hAnsi="Arial" w:cs="Arial"/>
+          <w:color w:val="000000"/>
+          <w:kern w:val="0"/>
+          <w:sz w:val="19"/>
+          <w:szCs w:val="19"/>
+          <w:highlight w:val="white"/>
+        </w:rPr>
+      </w:pPr>
+      <w:proofErr w:type="spellStart"/>
+      <w:r>
+        <w:rPr>
+          <w:rFonts w:ascii="Arial" w:hAnsi="Arial" w:cs="Arial"/>
+          <w:color w:val="6F008A"/>
+          <w:kern w:val="0"/>
+          <w:sz w:val="19"/>
+          <w:szCs w:val="19"/>
+          <w:highlight w:val="white"/>
+        </w:rPr>
+        <w:t>eTransfer_KeyBoard</w:t>
+      </w:r>
+      <w:r>
+        <w:rPr>
+          <w:rFonts w:ascii="Arial" w:hAnsi="Arial" w:cs="Arial"/>
+          <w:color w:val="6F008A"/>
+          <w:kern w:val="0"/>
+          <w:sz w:val="19"/>
+          <w:szCs w:val="19"/>
+          <w:highlight w:val="white"/>
+        </w:rPr>
+        <w:t>_KeyPress</w:t>
+      </w:r>
+      <w:proofErr w:type="spellEnd"/>
+      <w:r>
+        <w:rPr>
+          <w:rFonts w:ascii="Arial" w:hAnsi="Arial" w:cs="Arial"/>
+          <w:color w:val="6F008A"/>
+          <w:kern w:val="0"/>
+          <w:sz w:val="19"/>
+          <w:szCs w:val="19"/>
+          <w:highlight w:val="white"/>
+        </w:rPr>
+        <w:t xml:space="preserve"> = 1000</w:t>
+      </w:r>
+      <w:r>
+        <w:rPr>
+          <w:rFonts w:ascii="Arial" w:hAnsi="Arial" w:cs="Arial"/>
           <w:color w:val="000000"/>
           <w:kern w:val="0"/>
           <w:sz w:val="19"/>
@@ -725,9 +1044,72 @@
           <w:szCs w:val="19"/>
           <w:highlight w:val="white"/>
         </w:rPr>
-        <w:t>eTransfer_KeyBoard_CharNum</w:t>
+        <w:t>eTransfer_KeyBoard_KeyDown</w:t>
       </w:r>
       <w:proofErr w:type="spellEnd"/>
+      <w:r>
+        <w:rPr>
+          <w:rFonts w:ascii="Arial" w:hAnsi="Arial" w:cs="Arial"/>
+          <w:color w:val="6F008A"/>
+          <w:kern w:val="0"/>
+          <w:sz w:val="19"/>
+          <w:szCs w:val="19"/>
+          <w:highlight w:val="white"/>
+        </w:rPr>
+        <w:t xml:space="preserve"> = 1001</w:t>
+      </w:r>
+      <w:r>
+        <w:rPr>
+          <w:rFonts w:ascii="Arial" w:hAnsi="Arial" w:cs="Arial"/>
+          <w:color w:val="000000"/>
+          <w:kern w:val="0"/>
+          <w:sz w:val="19"/>
+          <w:szCs w:val="19"/>
+          <w:highlight w:val="white"/>
+        </w:rPr>
+        <w:t>,</w:t>
+      </w:r>
+    </w:p>
+    <w:p>
+      <w:pPr>
+        <w:autoSpaceDE w:val="0"/>
+        <w:autoSpaceDN w:val="0"/>
+        <w:adjustRightInd w:val="0"/>
+        <w:ind w:left="420" w:firstLine="420"/>
+        <w:jc w:val="left"/>
+        <w:rPr>
+          <w:rFonts w:ascii="Arial" w:hAnsi="Arial" w:cs="Arial"/>
+          <w:color w:val="000000"/>
+          <w:kern w:val="0"/>
+          <w:sz w:val="19"/>
+          <w:szCs w:val="19"/>
+          <w:highlight w:val="white"/>
+        </w:rPr>
+      </w:pPr>
+      <w:proofErr w:type="spellStart"/>
+      <w:r>
+        <w:rPr>
+          <w:rFonts w:ascii="Arial" w:hAnsi="Arial" w:cs="Arial"/>
+          <w:color w:val="6F008A"/>
+          <w:kern w:val="0"/>
+          <w:sz w:val="19"/>
+          <w:szCs w:val="19"/>
+          <w:highlight w:val="white"/>
+        </w:rPr>
+        <w:t>eTransfer_KeyBoard_KeyUp</w:t>
+      </w:r>
+      <w:proofErr w:type="spellEnd"/>
+      <w:r>
+        <w:rPr>
+          <w:rFonts w:ascii="Arial" w:hAnsi="Arial" w:cs="Arial"/>
+          <w:color w:val="6F008A"/>
+          <w:kern w:val="0"/>
+          <w:sz w:val="19"/>
+          <w:szCs w:val="19"/>
+          <w:highlight w:val="white"/>
+        </w:rPr>
+        <w:t xml:space="preserve"> = 1002</w:t>
+      </w:r>
       <w:r>
         <w:rPr>
           <w:rFonts w:ascii="Arial" w:hAnsi="Arial" w:cs="Arial"/>
@@ -787,9 +1169,20 @@
           <w:szCs w:val="19"/>
           <w:highlight w:val="white"/>
         </w:rPr>
-        <w:t>eTransfer_KeyBoard_Copy</w:t>
+        <w:t>eTransfer_KeyBoard_Cut</w:t>
       </w:r>
       <w:proofErr w:type="spellEnd"/>
+      <w:r>
+        <w:rPr>
+          <w:rFonts w:ascii="Arial" w:hAnsi="Arial" w:cs="Arial"/>
+          <w:color w:val="6F008A"/>
+          <w:kern w:val="0"/>
+          <w:sz w:val="19"/>
+          <w:szCs w:val="19"/>
+          <w:highlight w:val="white"/>
+        </w:rPr>
+        <w:t xml:space="preserve"> = 1003</w:t>
+      </w:r>
       <w:r>
         <w:rPr>
           <w:rFonts w:ascii="Arial" w:hAnsi="Arial" w:cs="Arial"/>
@@ -849,9 +1242,20 @@
           <w:szCs w:val="19"/>
           <w:highlight w:val="white"/>
         </w:rPr>
-        <w:t>eTransfer_KeyBoard_Paste</w:t>
+        <w:t>eTransfer_KeyBoard_Copy</w:t>
       </w:r>
       <w:proofErr w:type="spellEnd"/>
+      <w:r>
+        <w:rPr>
+          <w:rFonts w:ascii="Arial" w:hAnsi="Arial" w:cs="Arial"/>
+          <w:color w:val="6F008A"/>
+          <w:kern w:val="0"/>
+          <w:sz w:val="19"/>
+          <w:szCs w:val="19"/>
+          <w:highlight w:val="white"/>
+        </w:rPr>
+        <w:t xml:space="preserve"> = 1004</w:t>
+      </w:r>
       <w:r>
         <w:rPr>
           <w:rFonts w:ascii="Arial" w:hAnsi="Arial" w:cs="Arial"/>
@@ -911,12 +1315,23 @@
           <w:szCs w:val="19"/>
           <w:highlight w:val="white"/>
         </w:rPr>
-        <w:t>eTransfer_StartAssistant</w:t>
+        <w:t>eTransfer_KeyBoard_Paste</w:t>
       </w:r>
       <w:proofErr w:type="spellEnd"/>
       <w:r>
         <w:rPr>
           <w:rFonts w:ascii="Arial" w:hAnsi="Arial" w:cs="Arial"/>
+          <w:color w:val="6F008A"/>
+          <w:kern w:val="0"/>
+          <w:sz w:val="19"/>
+          <w:szCs w:val="19"/>
+          <w:highlight w:val="white"/>
+        </w:rPr>
+        <w:t xml:space="preserve"> = 1005</w:t>
+      </w:r>
+      <w:r>
+        <w:rPr>
+          <w:rFonts w:ascii="Arial" w:hAnsi="Arial" w:cs="Arial"/>
           <w:color w:val="000000"/>
           <w:kern w:val="0"/>
           <w:sz w:val="19"/>
@@ -925,162 +1340,6 @@
         </w:rPr>
         <w:t>,</w:t>
       </w:r>
-    </w:p>
-    <w:p>
-      <w:pPr>
-        <w:autoSpaceDE w:val="0"/>
-        <w:autoSpaceDN w:val="0"/>
-        <w:adjustRightInd w:val="0"/>
-        <w:jc w:val="left"/>
-        <w:rPr>
-          <w:rFonts w:ascii="Arial" w:hAnsi="Arial" w:cs="Arial"/>
-          <w:color w:val="000000"/>
-          <w:kern w:val="0"/>
-          <w:sz w:val="19"/>
-          <w:szCs w:val="19"/>
-          <w:highlight w:val="white"/>
-        </w:rPr>
-      </w:pPr>
-      <w:r>
-        <w:rPr>
-          <w:rFonts w:ascii="Arial" w:hAnsi="Arial" w:cs="Arial"/>
-          <w:color w:val="000000"/>
-          <w:kern w:val="0"/>
-          <w:sz w:val="19"/>
-          <w:szCs w:val="19"/>
-          <w:highlight w:val="white"/>
-        </w:rPr>
-        <w:tab/>
-      </w:r>
-      <w:r>
-        <w:rPr>
-          <w:rFonts w:ascii="Arial" w:hAnsi="Arial" w:cs="Arial"/>
-          <w:color w:val="000000"/>
-          <w:kern w:val="0"/>
-          <w:sz w:val="19"/>
-          <w:szCs w:val="19"/>
-          <w:highlight w:val="white"/>
-        </w:rPr>
-        <w:tab/>
-      </w:r>
-      <w:proofErr w:type="spellStart"/>
-      <w:r>
-        <w:rPr>
-          <w:rFonts w:ascii="Arial" w:hAnsi="Arial" w:cs="Arial"/>
-          <w:color w:val="6F008A"/>
-          <w:kern w:val="0"/>
-          <w:sz w:val="19"/>
-          <w:szCs w:val="19"/>
-          <w:highlight w:val="white"/>
-        </w:rPr>
-        <w:t>eTransfer_StopAssistant</w:t>
-      </w:r>
-      <w:proofErr w:type="spellEnd"/>
-      <w:r>
-        <w:rPr>
-          <w:rFonts w:ascii="Arial" w:hAnsi="Arial" w:cs="Arial"/>
-          <w:color w:val="000000"/>
-          <w:kern w:val="0"/>
-          <w:sz w:val="19"/>
-          <w:szCs w:val="19"/>
-          <w:highlight w:val="white"/>
-        </w:rPr>
-        <w:t>,</w:t>
-      </w:r>
-    </w:p>
-    <w:p>
-      <w:pPr>
-        <w:autoSpaceDE w:val="0"/>
-        <w:autoSpaceDN w:val="0"/>
-        <w:adjustRightInd w:val="0"/>
-        <w:jc w:val="left"/>
-        <w:rPr>
-          <w:rFonts w:ascii="Arial" w:hAnsi="Arial" w:cs="Arial"/>
-          <w:color w:val="000000"/>
-          <w:kern w:val="0"/>
-          <w:sz w:val="19"/>
-          <w:szCs w:val="19"/>
-          <w:highlight w:val="white"/>
-        </w:rPr>
-      </w:pPr>
-    </w:p>
-    <w:p>
-      <w:pPr>
-        <w:autoSpaceDE w:val="0"/>
-        <w:autoSpaceDN w:val="0"/>
-        <w:adjustRightInd w:val="0"/>
-        <w:jc w:val="left"/>
-        <w:rPr>
-          <w:rFonts w:ascii="Arial" w:hAnsi="Arial" w:cs="Arial"/>
-          <w:color w:val="000000"/>
-          <w:kern w:val="0"/>
-          <w:sz w:val="19"/>
-          <w:szCs w:val="19"/>
-          <w:highlight w:val="white"/>
-        </w:rPr>
-      </w:pPr>
-      <w:r>
-        <w:rPr>
-          <w:rFonts w:ascii="Arial" w:hAnsi="Arial" w:cs="Arial"/>
-          <w:color w:val="000000"/>
-          <w:kern w:val="0"/>
-          <w:sz w:val="19"/>
-          <w:szCs w:val="19"/>
-          <w:highlight w:val="white"/>
-        </w:rPr>
-        <w:tab/>
-      </w:r>
-      <w:r>
-        <w:rPr>
-          <w:rFonts w:ascii="Arial" w:hAnsi="Arial" w:cs="Arial"/>
-          <w:color w:val="000000"/>
-          <w:kern w:val="0"/>
-          <w:sz w:val="19"/>
-          <w:szCs w:val="19"/>
-          <w:highlight w:val="white"/>
-        </w:rPr>
-        <w:tab/>
-      </w:r>
-      <w:proofErr w:type="spellStart"/>
-      <w:r>
-        <w:rPr>
-          <w:rFonts w:ascii="Arial" w:hAnsi="Arial" w:cs="Arial"/>
-          <w:color w:val="6F008A"/>
-          <w:kern w:val="0"/>
-          <w:sz w:val="19"/>
-          <w:szCs w:val="19"/>
-          <w:highlight w:val="white"/>
-        </w:rPr>
-        <w:t>eTransfer_UNKNOWN</w:t>
-      </w:r>
-      <w:proofErr w:type="spellEnd"/>
-      <w:r>
-        <w:rPr>
-          <w:rFonts w:ascii="Arial" w:hAnsi="Arial" w:cs="Arial"/>
-          <w:color w:val="000000"/>
-          <w:kern w:val="0"/>
-          <w:sz w:val="19"/>
-          <w:szCs w:val="19"/>
-          <w:highlight w:val="white"/>
-        </w:rPr>
-        <w:t xml:space="preserve"> = 0xffff,</w:t>
-      </w:r>
-    </w:p>
-    <w:p>
-      <w:pPr>
-        <w:autoSpaceDE w:val="0"/>
-        <w:autoSpaceDN w:val="0"/>
-        <w:adjustRightInd w:val="0"/>
-        <w:jc w:val="left"/>
-        <w:rPr>
-          <w:rFonts w:ascii="Arial" w:hAnsi="Arial" w:cs="Arial"/>
-          <w:color w:val="000000"/>
-          <w:kern w:val="0"/>
-          <w:sz w:val="19"/>
-          <w:szCs w:val="19"/>
-          <w:highlight w:val="white"/>
-        </w:rPr>
-      </w:pPr>
     </w:p>
     <w:p>
       <w:pPr>
@@ -1223,7 +1482,49 @@
           <w:szCs w:val="19"/>
         </w:rPr>
         <w:tab/>
-        <w:t>"nCmdType":1024,</w:t>
+      </w:r>
+      <w:r>
+        <w:t>"</w:t>
+      </w:r>
+      <w:r>
+        <w:rPr>
+          <w:rFonts w:ascii="Arial" w:hAnsi="Arial" w:cs="Arial"/>
+          <w:color w:val="000000"/>
+          <w:kern w:val="0"/>
+          <w:sz w:val="19"/>
+          <w:szCs w:val="19"/>
+        </w:rPr>
+        <w:t>c</w:t>
+      </w:r>
+      <w:r>
+        <w:rPr>
+          <w:rFonts w:ascii="Arial" w:hAnsi="Arial" w:cs="Arial"/>
+          <w:color w:val="000000"/>
+          <w:kern w:val="0"/>
+          <w:sz w:val="19"/>
+          <w:szCs w:val="19"/>
+        </w:rPr>
+        <w:t>mdType":</w:t>
+      </w:r>
+      <w:r>
+        <w:rPr>
+          <w:rFonts w:ascii="Arial" w:hAnsi="Arial" w:cs="Arial"/>
+          <w:color w:val="000000"/>
+          <w:kern w:val="0"/>
+          <w:sz w:val="19"/>
+          <w:szCs w:val="19"/>
+        </w:rPr>
+        <w:t>1</w:t>
+      </w:r>
+      <w:r>
+        <w:rPr>
+          <w:rFonts w:ascii="Arial" w:hAnsi="Arial" w:cs="Arial"/>
+          <w:color w:val="000000"/>
+          <w:kern w:val="0"/>
+          <w:sz w:val="19"/>
+          <w:szCs w:val="19"/>
+        </w:rPr>
+        <w:t>,</w:t>
       </w:r>
       <w:r>
         <w:rPr>
@@ -1267,27 +1568,51 @@
         <w:tab/>
       </w:r>
       <w:r>
-        <w:rPr>
-          <w:rFonts w:ascii="Arial" w:hAnsi="Arial" w:cs="Arial"/>
-          <w:color w:val="000000"/>
-          <w:kern w:val="0"/>
-          <w:sz w:val="19"/>
-          <w:szCs w:val="19"/>
-        </w:rPr>
-        <w:t>“nTimtStamp”:”223232223</w:t>
-      </w:r>
-      <w:proofErr w:type="gramStart"/>
-      <w:r>
-        <w:rPr>
-          <w:rFonts w:ascii="Arial" w:hAnsi="Arial" w:cs="Arial"/>
-          <w:color w:val="000000"/>
-          <w:kern w:val="0"/>
-          <w:sz w:val="19"/>
-          <w:szCs w:val="19"/>
-        </w:rPr>
-        <w:t>”</w:t>
-      </w:r>
-      <w:proofErr w:type="gramEnd"/>
+        <w:t>"</w:t>
+      </w:r>
+      <w:r>
+        <w:rPr>
+          <w:rFonts w:ascii="Arial" w:hAnsi="Arial" w:cs="Arial"/>
+          <w:color w:val="000000"/>
+          <w:kern w:val="0"/>
+          <w:sz w:val="19"/>
+          <w:szCs w:val="19"/>
+        </w:rPr>
+        <w:t>time</w:t>
+      </w:r>
+      <w:r>
+        <w:rPr>
+          <w:rFonts w:ascii="Arial" w:hAnsi="Arial" w:cs="Arial" w:hint="eastAsia"/>
+          <w:color w:val="000000"/>
+          <w:kern w:val="0"/>
+          <w:sz w:val="19"/>
+          <w:szCs w:val="19"/>
+        </w:rPr>
+        <w:t>s</w:t>
+      </w:r>
+      <w:r>
+        <w:rPr>
+          <w:rFonts w:ascii="Arial" w:hAnsi="Arial" w:cs="Arial"/>
+          <w:color w:val="000000"/>
+          <w:kern w:val="0"/>
+          <w:sz w:val="19"/>
+          <w:szCs w:val="19"/>
+        </w:rPr>
+        <w:t>tamp</w:t>
+      </w:r>
+      <w:r>
+        <w:t>"</w:t>
+      </w:r>
+      <w:r>
+        <w:rPr>
+          <w:rFonts w:ascii="Arial" w:hAnsi="Arial" w:cs="Arial"/>
+          <w:color w:val="000000"/>
+          <w:kern w:val="0"/>
+          <w:sz w:val="19"/>
+          <w:szCs w:val="19"/>
+        </w:rPr>
+        <w:t>:223232223</w:t>
+      </w:r>
       <w:r>
         <w:rPr>
           <w:rFonts w:ascii="Arial" w:hAnsi="Arial" w:cs="Arial"/>
@@ -1336,7 +1661,7 @@
           <w:sz w:val="19"/>
           <w:szCs w:val="19"/>
         </w:rPr>
-        <w:t>UTX</w:t>
+        <w:t>UTC</w:t>
       </w:r>
       <w:r>
         <w:rPr>
@@ -1356,9 +1681,8 @@
           <w:sz w:val="19"/>
           <w:szCs w:val="19"/>
         </w:rPr>
-        <w:t>时间</w:t>
-      </w:r>
-      <w:proofErr w:type="gramStart"/>
+        <w:t>时间戳</w:t>
+      </w:r>
       <w:r>
         <w:rPr>
           <w:rFonts w:ascii="Arial" w:hAnsi="Arial" w:cs="Arial" w:hint="eastAsia"/>
@@ -1367,7 +1691,17 @@
           <w:sz w:val="19"/>
           <w:szCs w:val="19"/>
         </w:rPr>
-        <w:t>戳</w:t>
+        <w:t>表示</w:t>
+      </w:r>
+      <w:r>
+        <w:rPr>
+          <w:rFonts w:ascii="Arial" w:hAnsi="Arial" w:cs="Arial"/>
+          <w:color w:val="000000"/>
+          <w:kern w:val="0"/>
+          <w:sz w:val="19"/>
+          <w:szCs w:val="19"/>
+        </w:rPr>
+        <w:t>，</w:t>
       </w:r>
       <w:r>
         <w:rPr>
@@ -1377,23 +1711,12 @@
           <w:sz w:val="19"/>
           <w:szCs w:val="19"/>
         </w:rPr>
-        <w:t>表示</w:t>
-      </w:r>
-      <w:proofErr w:type="gramEnd"/>
-      <w:r>
-        <w:rPr>
-          <w:rFonts w:ascii="Arial" w:hAnsi="Arial" w:cs="Arial"/>
-          <w:color w:val="000000"/>
-          <w:kern w:val="0"/>
-          <w:sz w:val="19"/>
-          <w:szCs w:val="19"/>
-        </w:rPr>
-        <w:t>h/m/s/</w:t>
+        <w:t>精确到</w:t>
       </w:r>
       <w:proofErr w:type="spellStart"/>
       <w:r>
         <w:rPr>
-          <w:rFonts w:ascii="Arial" w:hAnsi="Arial" w:cs="Arial"/>
+          <w:rFonts w:ascii="Arial" w:hAnsi="Arial" w:cs="Arial" w:hint="eastAsia"/>
           <w:color w:val="000000"/>
           <w:kern w:val="0"/>
           <w:sz w:val="19"/>
@@ -1402,6 +1725,31 @@
         <w:t>ms</w:t>
       </w:r>
       <w:proofErr w:type="spellEnd"/>
+    </w:p>
+    <w:p>
+      <w:pPr>
+        <w:rPr>
+          <w:rFonts w:ascii="Arial" w:hAnsi="Arial" w:cs="Arial"/>
+          <w:color w:val="000000"/>
+          <w:kern w:val="0"/>
+          <w:sz w:val="19"/>
+          <w:szCs w:val="19"/>
+        </w:rPr>
+      </w:pPr>
+      <w:r>
+        <w:rPr>
+          <w:rFonts w:ascii="Arial" w:hAnsi="Arial" w:cs="Arial"/>
+          <w:color w:val="000000"/>
+          <w:kern w:val="0"/>
+          <w:sz w:val="19"/>
+          <w:szCs w:val="19"/>
+        </w:rPr>
+        <w:tab/>
+      </w:r>
+      <w:r>
+        <w:t>"</w:t>
+      </w:r>
+      <w:proofErr w:type="spellStart"/>
       <w:r>
         <w:rPr>
           <w:rFonts w:ascii="Arial" w:hAnsi="Arial" w:cs="Arial" w:hint="eastAsia"/>
@@ -1410,73 +1758,31 @@
           <w:sz w:val="19"/>
           <w:szCs w:val="19"/>
         </w:rPr>
-        <w:t>,</w:t>
-      </w:r>
-      <w:r>
-        <w:rPr>
-          <w:rFonts w:ascii="Arial" w:hAnsi="Arial" w:cs="Arial" w:hint="eastAsia"/>
-          <w:color w:val="000000"/>
-          <w:kern w:val="0"/>
-          <w:sz w:val="19"/>
-          <w:szCs w:val="19"/>
-        </w:rPr>
-        <w:t>精确到</w:t>
-      </w:r>
-      <w:proofErr w:type="spellStart"/>
-      <w:r>
-        <w:rPr>
-          <w:rFonts w:ascii="Arial" w:hAnsi="Arial" w:cs="Arial" w:hint="eastAsia"/>
-          <w:color w:val="000000"/>
-          <w:kern w:val="0"/>
-          <w:sz w:val="19"/>
-          <w:szCs w:val="19"/>
-        </w:rPr>
-        <w:t>ms</w:t>
+        <w:t>p</w:t>
+      </w:r>
+      <w:r>
+        <w:rPr>
+          <w:rFonts w:ascii="Arial" w:hAnsi="Arial" w:cs="Arial"/>
+          <w:color w:val="000000"/>
+          <w:kern w:val="0"/>
+          <w:sz w:val="19"/>
+          <w:szCs w:val="19"/>
+        </w:rPr>
+        <w:t>aram</w:t>
       </w:r>
       <w:proofErr w:type="spellEnd"/>
-    </w:p>
-    <w:p>
-      <w:pPr>
-        <w:rPr>
-          <w:rFonts w:ascii="Arial" w:hAnsi="Arial" w:cs="Arial"/>
-          <w:color w:val="000000"/>
-          <w:kern w:val="0"/>
-          <w:sz w:val="19"/>
-          <w:szCs w:val="19"/>
-        </w:rPr>
-      </w:pPr>
-      <w:r>
-        <w:rPr>
-          <w:rFonts w:ascii="Arial" w:hAnsi="Arial" w:cs="Arial"/>
-          <w:color w:val="000000"/>
-          <w:kern w:val="0"/>
-          <w:sz w:val="19"/>
-          <w:szCs w:val="19"/>
-        </w:rPr>
-        <w:tab/>
+      <w:r>
         <w:t>"</w:t>
       </w:r>
-      <w:proofErr w:type="spellStart"/>
-      <w:r>
-        <w:rPr>
-          <w:rFonts w:ascii="Arial" w:hAnsi="Arial" w:cs="Arial"/>
-          <w:color w:val="000000"/>
-          <w:kern w:val="0"/>
-          <w:sz w:val="19"/>
-          <w:szCs w:val="19"/>
-        </w:rPr>
-        <w:t>EventParam</w:t>
-      </w:r>
-      <w:proofErr w:type="spellEnd"/>
-      <w:r>
-        <w:rPr>
-          <w:rFonts w:ascii="Arial" w:hAnsi="Arial" w:cs="Arial"/>
-          <w:color w:val="000000"/>
-          <w:kern w:val="0"/>
-          <w:sz w:val="19"/>
-          <w:szCs w:val="19"/>
-        </w:rPr>
-        <w:t>":{}</w:t>
+      <w:r>
+        <w:rPr>
+          <w:rFonts w:ascii="Arial" w:hAnsi="Arial" w:cs="Arial"/>
+          <w:color w:val="000000"/>
+          <w:kern w:val="0"/>
+          <w:sz w:val="19"/>
+          <w:szCs w:val="19"/>
+        </w:rPr>
+        <w:t>:{}</w:t>
       </w:r>
       <w:r>
         <w:rPr>
@@ -1621,25 +1927,76 @@
     <w:p>
       <w:r>
         <w:tab/>
-        <w:t>"nCmdType":2048,</w:t>
-      </w:r>
-    </w:p>
-    <w:p>
-      <w:r>
-        <w:tab/>
-      </w:r>
-      <w:r>
-        <w:t>“nTimtStamp”:”223232223”,</w:t>
-      </w:r>
-    </w:p>
-    <w:p>
-      <w:r>
-        <w:tab/>
         <w:t>"</w:t>
       </w:r>
+      <w:r>
+        <w:t>c</w:t>
+      </w:r>
+      <w:r>
+        <w:t>mdType":</w:t>
+      </w:r>
+      <w:r>
+        <w:t>2</w:t>
+      </w:r>
+      <w:r>
+        <w:t>,</w:t>
+      </w:r>
+    </w:p>
+    <w:p>
+      <w:r>
+        <w:tab/>
+      </w:r>
+      <w:r>
+        <w:t>"</w:t>
+      </w:r>
+      <w:r>
+        <w:rPr>
+          <w:rFonts w:ascii="Arial" w:hAnsi="Arial" w:cs="Arial"/>
+          <w:color w:val="000000"/>
+          <w:kern w:val="0"/>
+          <w:sz w:val="19"/>
+          <w:szCs w:val="19"/>
+        </w:rPr>
+        <w:t>time</w:t>
+      </w:r>
+      <w:r>
+        <w:rPr>
+          <w:rFonts w:ascii="Arial" w:hAnsi="Arial" w:cs="Arial" w:hint="eastAsia"/>
+          <w:color w:val="000000"/>
+          <w:kern w:val="0"/>
+          <w:sz w:val="19"/>
+          <w:szCs w:val="19"/>
+        </w:rPr>
+        <w:t>s</w:t>
+      </w:r>
+      <w:r>
+        <w:rPr>
+          <w:rFonts w:ascii="Arial" w:hAnsi="Arial" w:cs="Arial"/>
+          <w:color w:val="000000"/>
+          <w:kern w:val="0"/>
+          <w:sz w:val="19"/>
+          <w:szCs w:val="19"/>
+        </w:rPr>
+        <w:t>tamp</w:t>
+      </w:r>
+      <w:r>
+        <w:t>":223232223</w:t>
+      </w:r>
+      <w:r>
+        <w:t>,</w:t>
+      </w:r>
+    </w:p>
+    <w:p>
+      <w:r>
+        <w:tab/>
+        <w:t>"</w:t>
+      </w:r>
       <w:proofErr w:type="spellStart"/>
       <w:r>
-        <w:t>EventParam</w:t>
+        <w:t>p</w:t>
+      </w:r>
+      <w:r>
+        <w:t>aram</w:t>
       </w:r>
       <w:proofErr w:type="spellEnd"/>
       <w:proofErr w:type="gramStart"/>
@@ -1680,6 +2037,104 @@
     <w:p>
       <w:pPr>
         <w:pStyle w:val="a3"/>
+        <w:ind w:left="360" w:firstLineChars="0" w:firstLine="0"/>
+      </w:pPr>
+      <w:r>
+        <w:t>{</w:t>
+      </w:r>
+    </w:p>
+    <w:p>
+      <w:pPr>
+        <w:pStyle w:val="a3"/>
+        <w:ind w:left="360" w:firstLineChars="0" w:firstLine="0"/>
+      </w:pPr>
+      <w:r>
+        <w:tab/>
+        <w:t>"cmdType":100,</w:t>
+      </w:r>
+    </w:p>
+    <w:p>
+      <w:pPr>
+        <w:pStyle w:val="a3"/>
+        <w:ind w:left="360" w:firstLineChars="0" w:firstLine="0"/>
+      </w:pPr>
+      <w:r>
+        <w:lastRenderedPageBreak/>
+        <w:tab/>
+        <w:t>"</w:t>
+      </w:r>
+      <w:r>
+        <w:rPr>
+          <w:rFonts w:ascii="Arial" w:hAnsi="Arial" w:cs="Arial"/>
+          <w:color w:val="000000"/>
+          <w:kern w:val="0"/>
+          <w:sz w:val="19"/>
+          <w:szCs w:val="19"/>
+        </w:rPr>
+        <w:t>time</w:t>
+      </w:r>
+      <w:r>
+        <w:rPr>
+          <w:rFonts w:ascii="Arial" w:hAnsi="Arial" w:cs="Arial" w:hint="eastAsia"/>
+          <w:color w:val="000000"/>
+          <w:kern w:val="0"/>
+          <w:sz w:val="19"/>
+          <w:szCs w:val="19"/>
+        </w:rPr>
+        <w:t>s</w:t>
+      </w:r>
+      <w:r>
+        <w:rPr>
+          <w:rFonts w:ascii="Arial" w:hAnsi="Arial" w:cs="Arial"/>
+          <w:color w:val="000000"/>
+          <w:kern w:val="0"/>
+          <w:sz w:val="19"/>
+          <w:szCs w:val="19"/>
+        </w:rPr>
+        <w:t>tamp</w:t>
+      </w:r>
+      <w:r>
+        <w:t>":223232223,</w:t>
+      </w:r>
+    </w:p>
+    <w:p>
+      <w:pPr>
+        <w:pStyle w:val="a3"/>
+        <w:ind w:left="360" w:firstLineChars="0" w:firstLine="0"/>
+      </w:pPr>
+      <w:r>
+        <w:tab/>
+        <w:t>"</w:t>
+      </w:r>
+      <w:proofErr w:type="spellStart"/>
+      <w:r>
+        <w:t>param</w:t>
+      </w:r>
+      <w:proofErr w:type="spellEnd"/>
+      <w:proofErr w:type="gramStart"/>
+      <w:r>
+        <w:t>":{</w:t>
+      </w:r>
+      <w:proofErr w:type="gramEnd"/>
+      <w:r>
+        <w:t>}</w:t>
+      </w:r>
+    </w:p>
+    <w:p>
+      <w:pPr>
+        <w:pStyle w:val="a3"/>
+        <w:ind w:left="360" w:firstLineChars="0" w:firstLine="0"/>
+        <w:rPr>
+          <w:b/>
+        </w:rPr>
+      </w:pPr>
+      <w:r>
+        <w:t>}</w:t>
+      </w:r>
+    </w:p>
+    <w:p>
+      <w:pPr>
+        <w:pStyle w:val="a3"/>
         <w:numPr>
           <w:ilvl w:val="0"/>
           <w:numId w:val="2"/>
@@ -1700,6 +2155,103 @@
     <w:p>
       <w:pPr>
         <w:pStyle w:val="a3"/>
+        <w:ind w:left="360" w:firstLineChars="0" w:firstLine="0"/>
+      </w:pPr>
+      <w:r>
+        <w:t>{</w:t>
+      </w:r>
+    </w:p>
+    <w:p>
+      <w:pPr>
+        <w:pStyle w:val="a3"/>
+        <w:ind w:left="360" w:firstLineChars="0" w:firstLine="0"/>
+      </w:pPr>
+      <w:r>
+        <w:tab/>
+        <w:t>"cmdType":101,</w:t>
+      </w:r>
+    </w:p>
+    <w:p>
+      <w:pPr>
+        <w:pStyle w:val="a3"/>
+        <w:ind w:left="360" w:firstLineChars="0" w:firstLine="0"/>
+      </w:pPr>
+      <w:r>
+        <w:tab/>
+        <w:t>"</w:t>
+      </w:r>
+      <w:r>
+        <w:rPr>
+          <w:rFonts w:ascii="Arial" w:hAnsi="Arial" w:cs="Arial"/>
+          <w:color w:val="000000"/>
+          <w:kern w:val="0"/>
+          <w:sz w:val="19"/>
+          <w:szCs w:val="19"/>
+        </w:rPr>
+        <w:t>time</w:t>
+      </w:r>
+      <w:r>
+        <w:rPr>
+          <w:rFonts w:ascii="Arial" w:hAnsi="Arial" w:cs="Arial" w:hint="eastAsia"/>
+          <w:color w:val="000000"/>
+          <w:kern w:val="0"/>
+          <w:sz w:val="19"/>
+          <w:szCs w:val="19"/>
+        </w:rPr>
+        <w:t>s</w:t>
+      </w:r>
+      <w:r>
+        <w:rPr>
+          <w:rFonts w:ascii="Arial" w:hAnsi="Arial" w:cs="Arial"/>
+          <w:color w:val="000000"/>
+          <w:kern w:val="0"/>
+          <w:sz w:val="19"/>
+          <w:szCs w:val="19"/>
+        </w:rPr>
+        <w:t>tamp</w:t>
+      </w:r>
+      <w:r>
+        <w:t>":223232223,</w:t>
+      </w:r>
+    </w:p>
+    <w:p>
+      <w:pPr>
+        <w:pStyle w:val="a3"/>
+        <w:ind w:left="360" w:firstLineChars="0" w:firstLine="0"/>
+      </w:pPr>
+      <w:r>
+        <w:tab/>
+        <w:t>"</w:t>
+      </w:r>
+      <w:proofErr w:type="spellStart"/>
+      <w:r>
+        <w:t>param</w:t>
+      </w:r>
+      <w:proofErr w:type="spellEnd"/>
+      <w:proofErr w:type="gramStart"/>
+      <w:r>
+        <w:t>":{</w:t>
+      </w:r>
+      <w:proofErr w:type="gramEnd"/>
+      <w:r>
+        <w:t>}</w:t>
+      </w:r>
+    </w:p>
+    <w:p>
+      <w:pPr>
+        <w:pStyle w:val="a3"/>
+        <w:ind w:left="360" w:firstLineChars="0" w:firstLine="0"/>
+        <w:rPr>
+          <w:b/>
+        </w:rPr>
+      </w:pPr>
+      <w:r>
+        <w:t>}</w:t>
+      </w:r>
+    </w:p>
+    <w:p>
+      <w:pPr>
+        <w:pStyle w:val="a3"/>
         <w:numPr>
           <w:ilvl w:val="0"/>
           <w:numId w:val="2"/>
@@ -1720,6 +2272,103 @@
     <w:p>
       <w:pPr>
         <w:pStyle w:val="a3"/>
+        <w:ind w:left="360" w:firstLineChars="0" w:firstLine="0"/>
+      </w:pPr>
+      <w:r>
+        <w:t>{</w:t>
+      </w:r>
+    </w:p>
+    <w:p>
+      <w:pPr>
+        <w:pStyle w:val="a3"/>
+        <w:ind w:left="360" w:firstLineChars="0" w:firstLine="0"/>
+      </w:pPr>
+      <w:r>
+        <w:tab/>
+        <w:t>"cmdType":102,</w:t>
+      </w:r>
+    </w:p>
+    <w:p>
+      <w:pPr>
+        <w:pStyle w:val="a3"/>
+        <w:ind w:left="360" w:firstLineChars="0" w:firstLine="0"/>
+      </w:pPr>
+      <w:r>
+        <w:tab/>
+        <w:t>"</w:t>
+      </w:r>
+      <w:r>
+        <w:rPr>
+          <w:rFonts w:ascii="Arial" w:hAnsi="Arial" w:cs="Arial"/>
+          <w:color w:val="000000"/>
+          <w:kern w:val="0"/>
+          <w:sz w:val="19"/>
+          <w:szCs w:val="19"/>
+        </w:rPr>
+        <w:t>time</w:t>
+      </w:r>
+      <w:r>
+        <w:rPr>
+          <w:rFonts w:ascii="Arial" w:hAnsi="Arial" w:cs="Arial" w:hint="eastAsia"/>
+          <w:color w:val="000000"/>
+          <w:kern w:val="0"/>
+          <w:sz w:val="19"/>
+          <w:szCs w:val="19"/>
+        </w:rPr>
+        <w:t>s</w:t>
+      </w:r>
+      <w:r>
+        <w:rPr>
+          <w:rFonts w:ascii="Arial" w:hAnsi="Arial" w:cs="Arial"/>
+          <w:color w:val="000000"/>
+          <w:kern w:val="0"/>
+          <w:sz w:val="19"/>
+          <w:szCs w:val="19"/>
+        </w:rPr>
+        <w:t>tamp</w:t>
+      </w:r>
+      <w:r>
+        <w:t>":223232223,</w:t>
+      </w:r>
+    </w:p>
+    <w:p>
+      <w:pPr>
+        <w:pStyle w:val="a3"/>
+        <w:ind w:left="360" w:firstLineChars="0" w:firstLine="0"/>
+      </w:pPr>
+      <w:r>
+        <w:tab/>
+        <w:t>"</w:t>
+      </w:r>
+      <w:proofErr w:type="spellStart"/>
+      <w:r>
+        <w:t>param</w:t>
+      </w:r>
+      <w:proofErr w:type="spellEnd"/>
+      <w:proofErr w:type="gramStart"/>
+      <w:r>
+        <w:t>":{</w:t>
+      </w:r>
+      <w:proofErr w:type="gramEnd"/>
+      <w:r>
+        <w:t>}</w:t>
+      </w:r>
+    </w:p>
+    <w:p>
+      <w:pPr>
+        <w:pStyle w:val="a3"/>
+        <w:ind w:left="360" w:firstLineChars="0" w:firstLine="0"/>
+        <w:rPr>
+          <w:b/>
+        </w:rPr>
+      </w:pPr>
+      <w:r>
+        <w:t>}</w:t>
+      </w:r>
+    </w:p>
+    <w:p>
+      <w:pPr>
+        <w:pStyle w:val="a3"/>
         <w:numPr>
           <w:ilvl w:val="0"/>
           <w:numId w:val="2"/>
@@ -1734,11 +2383,8 @@
           <w:rFonts w:hint="eastAsia"/>
           <w:b/>
         </w:rPr>
-        <w:lastRenderedPageBreak/>
-        <w:t>鼠标移动</w:t>
-      </w:r>
-      <w:bookmarkStart w:id="0" w:name="_GoBack"/>
-      <w:bookmarkEnd w:id="0"/>
+        <w:t>右键按下</w:t>
+      </w:r>
     </w:p>
     <w:p>
       <w:pPr>
@@ -1757,7 +2403,7 @@
           <w:rFonts w:hint="eastAsia"/>
           <w:b/>
         </w:rPr>
-        <w:t>右键按下</w:t>
+        <w:t>右键弹起</w:t>
       </w:r>
     </w:p>
     <w:p>
@@ -1777,7 +2423,7 @@
           <w:rFonts w:hint="eastAsia"/>
           <w:b/>
         </w:rPr>
-        <w:t>右键弹起</w:t>
+        <w:t>右键双击</w:t>
       </w:r>
     </w:p>
     <w:p>
@@ -1797,36 +2443,83 @@
           <w:rFonts w:hint="eastAsia"/>
           <w:b/>
         </w:rPr>
-        <w:t>右键双击</w:t>
-      </w:r>
-    </w:p>
-    <w:p>
+        <w:t>鼠标移动</w:t>
+      </w:r>
+    </w:p>
+    <w:p>
+      <w:pPr>
+        <w:pStyle w:val="a3"/>
+        <w:ind w:left="360" w:firstLineChars="0" w:firstLine="0"/>
+      </w:pPr>
       <w:r>
         <w:t>{</w:t>
       </w:r>
     </w:p>
     <w:p>
-      <w:r>
-        <w:tab/>
-        <w:t>"nCmdType":1,</w:t>
-      </w:r>
-    </w:p>
-    <w:p>
-      <w:r>
-        <w:tab/>
-      </w:r>
-      <w:r>
-        <w:t>"sTimtStamp":"16:41:07:222",</w:t>
-      </w:r>
-    </w:p>
-    <w:p>
+      <w:pPr>
+        <w:pStyle w:val="a3"/>
+        <w:ind w:left="360" w:firstLineChars="0" w:firstLine="0"/>
+      </w:pPr>
+      <w:r>
+        <w:tab/>
+        <w:t>"cmdType":106,</w:t>
+      </w:r>
+    </w:p>
+    <w:p>
+      <w:pPr>
+        <w:pStyle w:val="a3"/>
+        <w:ind w:left="360" w:firstLineChars="0" w:firstLine="0"/>
+      </w:pPr>
       <w:r>
         <w:tab/>
         <w:t>"</w:t>
       </w:r>
+      <w:r>
+        <w:rPr>
+          <w:rFonts w:ascii="Arial" w:hAnsi="Arial" w:cs="Arial"/>
+          <w:color w:val="000000"/>
+          <w:kern w:val="0"/>
+          <w:sz w:val="19"/>
+          <w:szCs w:val="19"/>
+        </w:rPr>
+        <w:t>time</w:t>
+      </w:r>
+      <w:r>
+        <w:rPr>
+          <w:rFonts w:ascii="Arial" w:hAnsi="Arial" w:cs="Arial" w:hint="eastAsia"/>
+          <w:color w:val="000000"/>
+          <w:kern w:val="0"/>
+          <w:sz w:val="19"/>
+          <w:szCs w:val="19"/>
+        </w:rPr>
+        <w:t>s</w:t>
+      </w:r>
+      <w:r>
+        <w:rPr>
+          <w:rFonts w:ascii="Arial" w:hAnsi="Arial" w:cs="Arial"/>
+          <w:color w:val="000000"/>
+          <w:kern w:val="0"/>
+          <w:sz w:val="19"/>
+          <w:szCs w:val="19"/>
+        </w:rPr>
+        <w:t>tamp</w:t>
+      </w:r>
+      <w:r>
+        <w:t>":223232223,</w:t>
+      </w:r>
+    </w:p>
+    <w:p>
+      <w:pPr>
+        <w:pStyle w:val="a3"/>
+        <w:ind w:left="360" w:firstLineChars="0" w:firstLine="0"/>
+      </w:pPr>
+      <w:r>
+        <w:tab/>
+        <w:t>"</w:t>
+      </w:r>
       <w:proofErr w:type="spellStart"/>
       <w:r>
-        <w:t>EventParam</w:t>
+        <w:t>param</w:t>
       </w:r>
       <w:proofErr w:type="spellEnd"/>
       <w:proofErr w:type="gramStart"/>
@@ -1835,15 +2528,27 @@
       </w:r>
       <w:proofErr w:type="gramEnd"/>
       <w:r>
-        <w:t>"point":{"xPos":10,"yPos":10}}</w:t>
-      </w:r>
-    </w:p>
-    <w:p>
+        <w:t>"point":{"x":10,"y</w:t>
+      </w:r>
+      <w:r>
+        <w:t>":10}</w:t>
+      </w:r>
       <w:r>
         <w:t>}</w:t>
       </w:r>
     </w:p>
-    <w:p/>
+    <w:p>
+      <w:pPr>
+        <w:pStyle w:val="a3"/>
+        <w:ind w:left="360" w:firstLineChars="0" w:firstLine="0"/>
+        <w:rPr>
+          <w:b/>
+        </w:rPr>
+      </w:pPr>
+      <w:r>
+        <w:t>}</w:t>
+      </w:r>
+    </w:p>
     <w:p>
       <w:pPr>
         <w:pStyle w:val="a3"/>
@@ -1861,34 +2566,94 @@
           <w:rFonts w:hint="eastAsia"/>
           <w:b/>
         </w:rPr>
-        <w:t>键盘输入</w:t>
-      </w:r>
-    </w:p>
-    <w:p>
+        <w:t>鼠标滚动</w:t>
+      </w:r>
+    </w:p>
+    <w:p>
+      <w:pPr>
+        <w:pStyle w:val="a3"/>
+        <w:ind w:left="360" w:firstLineChars="0" w:firstLine="0"/>
+      </w:pPr>
       <w:r>
         <w:t>{</w:t>
       </w:r>
     </w:p>
     <w:p>
-      <w:r>
-        <w:tab/>
-        <w:t>"nCmdType":128,</w:t>
-      </w:r>
-    </w:p>
-    <w:p>
-      <w:r>
-        <w:tab/>
-        <w:t>"nTimtStamp":"223232223",</w:t>
-      </w:r>
-    </w:p>
-    <w:p>
-      <w:r>
-        <w:tab/>
+      <w:pPr>
+        <w:pStyle w:val="a3"/>
+        <w:ind w:left="360" w:firstLineChars="0" w:firstLine="0"/>
+      </w:pPr>
+      <w:r>
+        <w:tab/>
+        <w:t>"c</w:t>
+      </w:r>
+      <w:r>
+        <w:t>mdType":1</w:t>
+      </w:r>
+      <w:r>
+        <w:t>07</w:t>
+      </w:r>
+      <w:r>
+        <w:t>,</w:t>
+      </w:r>
+    </w:p>
+    <w:p>
+      <w:pPr>
+        <w:pStyle w:val="a3"/>
+        <w:ind w:left="360" w:firstLineChars="0" w:firstLine="0"/>
+      </w:pPr>
+      <w:r>
+        <w:tab/>
+      </w:r>
+      <w:r>
         <w:t>"</w:t>
       </w:r>
+      <w:r>
+        <w:rPr>
+          <w:rFonts w:ascii="Arial" w:hAnsi="Arial" w:cs="Arial"/>
+          <w:color w:val="000000"/>
+          <w:kern w:val="0"/>
+          <w:sz w:val="19"/>
+          <w:szCs w:val="19"/>
+        </w:rPr>
+        <w:t>time</w:t>
+      </w:r>
+      <w:r>
+        <w:rPr>
+          <w:rFonts w:ascii="Arial" w:hAnsi="Arial" w:cs="Arial" w:hint="eastAsia"/>
+          <w:color w:val="000000"/>
+          <w:kern w:val="0"/>
+          <w:sz w:val="19"/>
+          <w:szCs w:val="19"/>
+        </w:rPr>
+        <w:t>s</w:t>
+      </w:r>
+      <w:r>
+        <w:rPr>
+          <w:rFonts w:ascii="Arial" w:hAnsi="Arial" w:cs="Arial"/>
+          <w:color w:val="000000"/>
+          <w:kern w:val="0"/>
+          <w:sz w:val="19"/>
+          <w:szCs w:val="19"/>
+        </w:rPr>
+        <w:t>tamp</w:t>
+      </w:r>
+      <w:r>
+        <w:t>":223232223,</w:t>
+      </w:r>
+    </w:p>
+    <w:p>
+      <w:pPr>
+        <w:pStyle w:val="a3"/>
+        <w:ind w:left="360" w:firstLineChars="0" w:firstLine="0"/>
+      </w:pPr>
+      <w:r>
+        <w:tab/>
+        <w:t>"</w:t>
+      </w:r>
       <w:proofErr w:type="spellStart"/>
       <w:r>
-        <w:t>EventParam</w:t>
+        <w:t>param</w:t>
       </w:r>
       <w:proofErr w:type="spellEnd"/>
       <w:proofErr w:type="gramStart"/>
@@ -1897,82 +2662,111 @@
       </w:r>
       <w:proofErr w:type="gramEnd"/>
       <w:r>
-        <w:t>"input":10,"wParam":23233}</w:t>
-      </w:r>
-    </w:p>
-    <w:p>
+        <w:t>"</w:t>
+      </w:r>
+      <w:proofErr w:type="spellStart"/>
+      <w:r>
+        <w:t>scrolDelta</w:t>
+      </w:r>
+      <w:proofErr w:type="spellEnd"/>
+      <w:r>
+        <w:t>":{"x":10,"y</w:t>
+      </w:r>
+      <w:r>
+        <w:t>":10}}</w:t>
+      </w:r>
+    </w:p>
+    <w:p>
+      <w:pPr>
+        <w:pStyle w:val="a3"/>
+        <w:ind w:left="360" w:firstLineChars="0" w:firstLine="0"/>
+      </w:pPr>
       <w:r>
         <w:t>}</w:t>
       </w:r>
     </w:p>
     <w:p>
-      <w:pPr>
+      <w:r>
         <w:rPr>
           <w:rFonts w:hint="eastAsia"/>
         </w:rPr>
-      </w:pPr>
-      <w:r>
-        <w:t xml:space="preserve">Input </w:t>
+        <w:t>大</w:t>
+      </w:r>
+      <w:r>
+        <w:t>多数</w:t>
+      </w:r>
+      <w:r>
+        <w:t>windows</w:t>
+      </w:r>
+      <w:r>
+        <w:t>鼠标只有竖向滚动，</w:t>
       </w:r>
       <w:r>
         <w:rPr>
           <w:rFonts w:hint="eastAsia"/>
         </w:rPr>
-        <w:t xml:space="preserve">表示字符 见ASCII表表示的字符数字； </w:t>
-      </w:r>
-      <w:proofErr w:type="spellStart"/>
+        <w:t>但</w:t>
+      </w:r>
+      <w:r>
+        <w:t>也有</w:t>
+      </w:r>
+      <w:r>
+        <w:t>四向滚轮鼠标。</w:t>
+      </w:r>
       <w:r>
         <w:rPr>
           <w:rFonts w:hint="eastAsia"/>
         </w:rPr>
-        <w:t>wParam</w:t>
-      </w:r>
-      <w:proofErr w:type="spellEnd"/>
+        <w:t>mac</w:t>
+      </w:r>
+      <w:r>
+        <w:t>的触摸板和鼠标也都</w:t>
+      </w:r>
       <w:r>
         <w:rPr>
           <w:rFonts w:hint="eastAsia"/>
         </w:rPr>
-        <w:t>是一个双字，低位表示是否有Ctrl/</w:t>
-      </w:r>
-      <w:r>
-        <w:t xml:space="preserve">Shift </w:t>
+        <w:t>有</w:t>
+      </w:r>
+      <w:r>
+        <w:t>横向和竖向两个方向</w:t>
       </w:r>
       <w:r>
         <w:rPr>
           <w:rFonts w:hint="eastAsia"/>
         </w:rPr>
-        <w:t>组合,高位表示具体的</w:t>
-      </w:r>
-      <w:proofErr w:type="spellStart"/>
+        <w:t>的</w:t>
+      </w:r>
+      <w:r>
+        <w:t>滚</w:t>
+      </w:r>
       <w:r>
         <w:rPr>
           <w:rFonts w:hint="eastAsia"/>
         </w:rPr>
-        <w:t>virtual</w:t>
-      </w:r>
-      <w:r>
-        <w:t>_code</w:t>
-      </w:r>
-      <w:proofErr w:type="spellEnd"/>
-      <w:r>
-        <w:t xml:space="preserve"> </w:t>
+        <w:t>动</w:t>
+      </w:r>
+      <w:r>
+        <w:t>。x、</w:t>
       </w:r>
       <w:r>
         <w:rPr>
           <w:rFonts w:hint="eastAsia"/>
         </w:rPr>
-        <w:t xml:space="preserve">比如 </w:t>
-      </w:r>
-      <w:r>
-        <w:t>VK_CONTROL,VK_SHIFT.</w:t>
-      </w:r>
-    </w:p>
-    <w:p>
-      <w:pPr>
+        <w:t>y的</w:t>
+      </w:r>
+      <w:r>
+        <w:t>正负</w:t>
+      </w:r>
+      <w:r>
         <w:rPr>
           <w:rFonts w:hint="eastAsia"/>
         </w:rPr>
-      </w:pPr>
+        <w:t>表示</w:t>
+      </w:r>
+      <w:r>
+        <w:t>方向。</w:t>
+      </w:r>
     </w:p>
     <w:p>
       <w:pPr>
@@ -1991,7 +2785,188 @@
           <w:rFonts w:hint="eastAsia"/>
           <w:b/>
         </w:rPr>
-        <w:t>鼠标滚动</w:t>
+        <w:t>键盘输入</w:t>
+      </w:r>
+      <w:r>
+        <w:rPr>
+          <w:rFonts w:hint="eastAsia"/>
+          <w:b/>
+        </w:rPr>
+        <w:t>（忽略）</w:t>
+      </w:r>
+      <w:bookmarkStart w:id="0" w:name="_GoBack"/>
+      <w:bookmarkEnd w:id="0"/>
+    </w:p>
+    <w:p>
+      <w:pPr>
+        <w:pStyle w:val="a3"/>
+        <w:ind w:left="360" w:firstLineChars="0" w:firstLine="0"/>
+      </w:pPr>
+      <w:r>
+        <w:t>{</w:t>
+      </w:r>
+    </w:p>
+    <w:p>
+      <w:pPr>
+        <w:pStyle w:val="a3"/>
+        <w:ind w:left="360" w:firstLineChars="0" w:firstLine="0"/>
+      </w:pPr>
+      <w:r>
+        <w:tab/>
+        <w:t>"c</w:t>
+      </w:r>
+      <w:r>
+        <w:t>mdType":1</w:t>
+      </w:r>
+      <w:r>
+        <w:t>000</w:t>
+      </w:r>
+      <w:r>
+        <w:t>,</w:t>
+      </w:r>
+    </w:p>
+    <w:p>
+      <w:pPr>
+        <w:pStyle w:val="a3"/>
+        <w:ind w:left="360" w:firstLineChars="0" w:firstLine="0"/>
+      </w:pPr>
+      <w:r>
+        <w:tab/>
+      </w:r>
+      <w:r>
+        <w:t>"</w:t>
+      </w:r>
+      <w:r>
+        <w:rPr>
+          <w:rFonts w:ascii="Arial" w:hAnsi="Arial" w:cs="Arial"/>
+          <w:color w:val="000000"/>
+          <w:kern w:val="0"/>
+          <w:sz w:val="19"/>
+          <w:szCs w:val="19"/>
+        </w:rPr>
+        <w:t>time</w:t>
+      </w:r>
+      <w:r>
+        <w:rPr>
+          <w:rFonts w:ascii="Arial" w:hAnsi="Arial" w:cs="Arial" w:hint="eastAsia"/>
+          <w:color w:val="000000"/>
+          <w:kern w:val="0"/>
+          <w:sz w:val="19"/>
+          <w:szCs w:val="19"/>
+        </w:rPr>
+        <w:t>s</w:t>
+      </w:r>
+      <w:r>
+        <w:rPr>
+          <w:rFonts w:ascii="Arial" w:hAnsi="Arial" w:cs="Arial"/>
+          <w:color w:val="000000"/>
+          <w:kern w:val="0"/>
+          <w:sz w:val="19"/>
+          <w:szCs w:val="19"/>
+        </w:rPr>
+        <w:t>tamp</w:t>
+      </w:r>
+      <w:r>
+        <w:t>":223232223,</w:t>
+      </w:r>
+    </w:p>
+    <w:p>
+      <w:pPr>
+        <w:pStyle w:val="a3"/>
+        <w:ind w:left="360" w:firstLineChars="0" w:firstLine="0"/>
+      </w:pPr>
+      <w:r>
+        <w:tab/>
+        <w:t>"</w:t>
+      </w:r>
+      <w:proofErr w:type="spellStart"/>
+      <w:r>
+        <w:t>param</w:t>
+      </w:r>
+      <w:proofErr w:type="spellEnd"/>
+      <w:proofErr w:type="gramStart"/>
+      <w:r>
+        <w:t>":</w:t>
+      </w:r>
+      <w:r>
+        <w:t>{</w:t>
+      </w:r>
+      <w:proofErr w:type="gramEnd"/>
+      <w:r>
+        <w:t>"</w:t>
+      </w:r>
+      <w:r>
+        <w:t>keyCode</w:t>
+      </w:r>
+      <w:r>
+        <w:t>":10,"wParam":23233}</w:t>
+      </w:r>
+    </w:p>
+    <w:p>
+      <w:pPr>
+        <w:ind w:firstLine="360"/>
+      </w:pPr>
+      <w:r>
+        <w:t>}</w:t>
+      </w:r>
+    </w:p>
+    <w:p>
+      <w:proofErr w:type="spellStart"/>
+      <w:r>
+        <w:t>keyCode</w:t>
+      </w:r>
+      <w:proofErr w:type="spellEnd"/>
+      <w:r>
+        <w:rPr>
+          <w:rFonts w:hint="eastAsia"/>
+        </w:rPr>
+        <w:t xml:space="preserve">表示字符 见ASCII表表示的字符数字； </w:t>
+      </w:r>
+      <w:proofErr w:type="spellStart"/>
+      <w:r>
+        <w:rPr>
+          <w:rFonts w:hint="eastAsia"/>
+        </w:rPr>
+        <w:t>wParam</w:t>
+      </w:r>
+      <w:proofErr w:type="spellEnd"/>
+      <w:r>
+        <w:rPr>
+          <w:rFonts w:hint="eastAsia"/>
+        </w:rPr>
+        <w:t>是一个双字，低位表示是否有Ctrl/</w:t>
+      </w:r>
+      <w:r>
+        <w:t xml:space="preserve">Shift </w:t>
+      </w:r>
+      <w:r>
+        <w:rPr>
+          <w:rFonts w:hint="eastAsia"/>
+        </w:rPr>
+        <w:t>组合,高位表示具体的</w:t>
+      </w:r>
+      <w:proofErr w:type="spellStart"/>
+      <w:r>
+        <w:rPr>
+          <w:rFonts w:hint="eastAsia"/>
+        </w:rPr>
+        <w:t>virtual</w:t>
+      </w:r>
+      <w:r>
+        <w:t>_code</w:t>
+      </w:r>
+      <w:proofErr w:type="spellEnd"/>
+      <w:r>
+        <w:t xml:space="preserve"> </w:t>
+      </w:r>
+      <w:r>
+        <w:rPr>
+          <w:rFonts w:hint="eastAsia"/>
+        </w:rPr>
+        <w:t xml:space="preserve">比如 </w:t>
+      </w:r>
+      <w:r>
+        <w:t>VK_CONTROL,VK_SHIFT.</w:t>
       </w:r>
     </w:p>
     <w:p>
@@ -2002,9 +2977,128 @@
           <w:numId w:val="2"/>
         </w:numPr>
         <w:ind w:firstLineChars="0"/>
+        <w:rPr>
+          <w:b/>
+        </w:rPr>
+      </w:pPr>
+      <w:r>
+        <w:rPr>
+          <w:rFonts w:hint="eastAsia"/>
+          <w:b/>
+        </w:rPr>
+        <w:t>键</w:t>
+      </w:r>
+      <w:r>
+        <w:rPr>
+          <w:rFonts w:hint="eastAsia"/>
+          <w:b/>
+        </w:rPr>
+        <w:t>盘按下</w:t>
+      </w:r>
+    </w:p>
+    <w:p>
+      <w:pPr>
+        <w:pStyle w:val="a3"/>
+        <w:ind w:left="360" w:firstLineChars="0" w:firstLine="0"/>
       </w:pPr>
       <w:r>
         <w:t>{</w:t>
+      </w:r>
+    </w:p>
+    <w:p>
+      <w:pPr>
+        <w:pStyle w:val="a3"/>
+        <w:ind w:left="360" w:firstLineChars="0" w:firstLine="0"/>
+      </w:pPr>
+      <w:r>
+        <w:tab/>
+        <w:t>"c</w:t>
+      </w:r>
+      <w:r>
+        <w:t>mdType":1</w:t>
+      </w:r>
+      <w:r>
+        <w:t>001</w:t>
+      </w:r>
+      <w:r>
+        <w:t>,</w:t>
+      </w:r>
+    </w:p>
+    <w:p>
+      <w:pPr>
+        <w:pStyle w:val="a3"/>
+        <w:ind w:left="360" w:firstLineChars="0" w:firstLine="0"/>
+      </w:pPr>
+      <w:r>
+        <w:tab/>
+      </w:r>
+      <w:r>
+        <w:t>"</w:t>
+      </w:r>
+      <w:r>
+        <w:rPr>
+          <w:rFonts w:ascii="Arial" w:hAnsi="Arial" w:cs="Arial"/>
+          <w:color w:val="000000"/>
+          <w:kern w:val="0"/>
+          <w:sz w:val="19"/>
+          <w:szCs w:val="19"/>
+        </w:rPr>
+        <w:t>time</w:t>
+      </w:r>
+      <w:r>
+        <w:rPr>
+          <w:rFonts w:ascii="Arial" w:hAnsi="Arial" w:cs="Arial" w:hint="eastAsia"/>
+          <w:color w:val="000000"/>
+          <w:kern w:val="0"/>
+          <w:sz w:val="19"/>
+          <w:szCs w:val="19"/>
+        </w:rPr>
+        <w:t>s</w:t>
+      </w:r>
+      <w:r>
+        <w:rPr>
+          <w:rFonts w:ascii="Arial" w:hAnsi="Arial" w:cs="Arial"/>
+          <w:color w:val="000000"/>
+          <w:kern w:val="0"/>
+          <w:sz w:val="19"/>
+          <w:szCs w:val="19"/>
+        </w:rPr>
+        <w:t>tamp</w:t>
+      </w:r>
+      <w:r>
+        <w:t>":223232223,</w:t>
+      </w:r>
+    </w:p>
+    <w:p>
+      <w:pPr>
+        <w:pStyle w:val="a3"/>
+        <w:ind w:left="360" w:firstLineChars="0" w:firstLine="0"/>
+      </w:pPr>
+      <w:r>
+        <w:lastRenderedPageBreak/>
+        <w:tab/>
+        <w:t>"</w:t>
+      </w:r>
+      <w:proofErr w:type="spellStart"/>
+      <w:r>
+        <w:t>param</w:t>
+      </w:r>
+      <w:proofErr w:type="spellEnd"/>
+      <w:proofErr w:type="gramStart"/>
+      <w:r>
+        <w:t>":{</w:t>
+      </w:r>
+      <w:proofErr w:type="gramEnd"/>
+      <w:r>
+        <w:t>"keyCode":10}</w:t>
+      </w:r>
+    </w:p>
+    <w:p>
+      <w:pPr>
+        <w:ind w:firstLine="360"/>
+      </w:pPr>
+      <w:r>
+        <w:t>}</w:t>
       </w:r>
     </w:p>
     <w:p>
@@ -2015,44 +3109,110 @@
           <w:numId w:val="2"/>
         </w:numPr>
         <w:ind w:firstLineChars="0"/>
-      </w:pPr>
-      <w:r>
-        <w:tab/>
-        <w:t>"nCmdType":1,</w:t>
-      </w:r>
-    </w:p>
-    <w:p>
-      <w:pPr>
-        <w:pStyle w:val="a3"/>
-        <w:numPr>
-          <w:ilvl w:val="0"/>
-          <w:numId w:val="2"/>
-        </w:numPr>
-        <w:ind w:firstLineChars="0"/>
-      </w:pPr>
-      <w:r>
-        <w:tab/>
-      </w:r>
-      <w:r>
-        <w:t>"sTimtStamp":"16:41:07:222",</w:t>
-      </w:r>
-    </w:p>
-    <w:p>
-      <w:pPr>
-        <w:pStyle w:val="a3"/>
-        <w:numPr>
-          <w:ilvl w:val="0"/>
-          <w:numId w:val="2"/>
-        </w:numPr>
-        <w:ind w:firstLineChars="0"/>
-      </w:pPr>
-      <w:r>
-        <w:tab/>
+        <w:rPr>
+          <w:b/>
+        </w:rPr>
+      </w:pPr>
+      <w:r>
+        <w:rPr>
+          <w:rFonts w:hint="eastAsia"/>
+          <w:b/>
+        </w:rPr>
+        <w:t>键</w:t>
+      </w:r>
+      <w:r>
+        <w:rPr>
+          <w:rFonts w:hint="eastAsia"/>
+          <w:b/>
+        </w:rPr>
+        <w:t>盘弹起</w:t>
+      </w:r>
+    </w:p>
+    <w:p>
+      <w:pPr>
+        <w:pStyle w:val="a3"/>
+        <w:ind w:left="360" w:firstLineChars="0" w:firstLine="0"/>
+      </w:pPr>
+      <w:r>
+        <w:t>{</w:t>
+      </w:r>
+    </w:p>
+    <w:p>
+      <w:pPr>
+        <w:pStyle w:val="a3"/>
+        <w:ind w:left="360" w:firstLineChars="0" w:firstLine="0"/>
+      </w:pPr>
+      <w:r>
+        <w:tab/>
+        <w:t>"c</w:t>
+      </w:r>
+      <w:r>
+        <w:t>mdType":1</w:t>
+      </w:r>
+      <w:r>
+        <w:t>002</w:t>
+      </w:r>
+      <w:r>
+        <w:t>,</w:t>
+      </w:r>
+    </w:p>
+    <w:p>
+      <w:pPr>
+        <w:pStyle w:val="a3"/>
+        <w:ind w:left="360" w:firstLineChars="0" w:firstLine="0"/>
+      </w:pPr>
+      <w:r>
+        <w:tab/>
+      </w:r>
+      <w:r>
         <w:t>"</w:t>
       </w:r>
+      <w:r>
+        <w:rPr>
+          <w:rFonts w:ascii="Arial" w:hAnsi="Arial" w:cs="Arial"/>
+          <w:color w:val="000000"/>
+          <w:kern w:val="0"/>
+          <w:sz w:val="19"/>
+          <w:szCs w:val="19"/>
+        </w:rPr>
+        <w:t>time</w:t>
+      </w:r>
+      <w:r>
+        <w:rPr>
+          <w:rFonts w:ascii="Arial" w:hAnsi="Arial" w:cs="Arial" w:hint="eastAsia"/>
+          <w:color w:val="000000"/>
+          <w:kern w:val="0"/>
+          <w:sz w:val="19"/>
+          <w:szCs w:val="19"/>
+        </w:rPr>
+        <w:t>s</w:t>
+      </w:r>
+      <w:r>
+        <w:rPr>
+          <w:rFonts w:ascii="Arial" w:hAnsi="Arial" w:cs="Arial"/>
+          <w:color w:val="000000"/>
+          <w:kern w:val="0"/>
+          <w:sz w:val="19"/>
+          <w:szCs w:val="19"/>
+        </w:rPr>
+        <w:t>tamp</w:t>
+      </w:r>
+      <w:r>
+        <w:t>":223232223,</w:t>
+      </w:r>
+    </w:p>
+    <w:p>
+      <w:pPr>
+        <w:pStyle w:val="a3"/>
+        <w:ind w:left="360" w:firstLineChars="0" w:firstLine="0"/>
+      </w:pPr>
+      <w:r>
+        <w:tab/>
+        <w:t>"</w:t>
+      </w:r>
       <w:proofErr w:type="spellStart"/>
       <w:r>
-        <w:t>EventParam</w:t>
+        <w:t>param</w:t>
       </w:r>
       <w:proofErr w:type="spellEnd"/>
       <w:proofErr w:type="gramStart"/>
@@ -2061,103 +3221,123 @@
       </w:r>
       <w:proofErr w:type="gramEnd"/>
       <w:r>
-        <w:t>"point":{"xPos":10,"yPos":10}</w:t>
+        <w:t>"keyCode":10}</w:t>
+      </w:r>
+    </w:p>
+    <w:p>
+      <w:pPr>
+        <w:ind w:firstLine="360"/>
+      </w:pPr>
+      <w:r>
+        <w:t>}</w:t>
+      </w:r>
+    </w:p>
+    <w:p>
+      <w:r>
+        <w:t>注：</w:t>
       </w:r>
       <w:r>
         <w:rPr>
           <w:rFonts w:hint="eastAsia"/>
         </w:rPr>
-        <w:t>,</w:t>
-      </w:r>
-      <w:r>
-        <w:t>”wParam”:234324</w:t>
-      </w:r>
-      <w:r>
-        <w:t>}</w:t>
-      </w:r>
-    </w:p>
-    <w:p>
-      <w:pPr>
-        <w:pStyle w:val="a3"/>
-        <w:numPr>
-          <w:ilvl w:val="0"/>
-          <w:numId w:val="2"/>
-        </w:numPr>
-        <w:ind w:firstLineChars="0"/>
-      </w:pPr>
-      <w:r>
-        <w:t>}</w:t>
-      </w:r>
-    </w:p>
-    <w:p>
-      <w:pPr>
+        <w:t>mac</w:t>
+      </w:r>
+      <w:r>
+        <w:t>上有的快捷键需要3</w:t>
+      </w:r>
+      <w:r>
         <w:rPr>
           <w:rFonts w:hint="eastAsia"/>
         </w:rPr>
-      </w:pPr>
+        <w:t>个</w:t>
+      </w:r>
+      <w:r>
+        <w:t>或更多键一起按，</w:t>
+      </w:r>
+      <w:r>
+        <w:rPr>
+          <w:rFonts w:hint="eastAsia"/>
+        </w:rPr>
+        <w:t>用</w:t>
+      </w:r>
       <w:proofErr w:type="spellStart"/>
       <w:r>
         <w:rPr>
           <w:rFonts w:hint="eastAsia"/>
         </w:rPr>
-        <w:t>w</w:t>
-      </w:r>
-      <w:r>
-        <w:t>Param</w:t>
+        <w:t>wParam</w:t>
       </w:r>
       <w:proofErr w:type="spellEnd"/>
       <w:r>
-        <w:t xml:space="preserve"> </w:t>
+        <w:t>无法表示，</w:t>
       </w:r>
       <w:r>
         <w:rPr>
           <w:rFonts w:hint="eastAsia"/>
         </w:rPr>
-        <w:t>表示双字，低位保留，高位表示</w:t>
-      </w:r>
-      <w:proofErr w:type="spellStart"/>
+        <w:t>因此</w:t>
+      </w:r>
+      <w:r>
+        <w:t>mac组合按键会发送多个 1001</w:t>
+      </w:r>
       <w:r>
         <w:rPr>
           <w:rFonts w:hint="eastAsia"/>
         </w:rPr>
-        <w:t>Forword</w:t>
-      </w:r>
-      <w:r>
-        <w:t>,Backword</w:t>
-      </w:r>
-      <w:proofErr w:type="spellEnd"/>
-      <w:r>
-        <w:t xml:space="preserve"> </w:t>
+        <w:t>和</w:t>
+      </w:r>
+      <w:r>
+        <w:t xml:space="preserve">1002 </w:t>
       </w:r>
       <w:r>
         <w:rPr>
           <w:rFonts w:hint="eastAsia"/>
         </w:rPr>
-        <w:t>（此处</w:t>
+        <w:t>消息</w:t>
+      </w:r>
+      <w:r>
+        <w:t>。</w:t>
       </w:r>
       <w:r>
         <w:rPr>
           <w:rFonts w:hint="eastAsia"/>
         </w:rPr>
-        <w:t>正负1</w:t>
-      </w:r>
-      <w:r>
-        <w:t xml:space="preserve">20 </w:t>
+        <w:t>键鼠</w:t>
+      </w:r>
+      <w:r>
+        <w:t>结合（按住</w:t>
       </w:r>
       <w:r>
         <w:rPr>
           <w:rFonts w:hint="eastAsia"/>
         </w:rPr>
-        <w:t>是一个window的宏。</w:t>
+        <w:t>某</w:t>
+      </w:r>
+      <w:r>
+        <w:t>个键的时候</w:t>
+      </w:r>
+      <w:r>
+        <w:t>点击/</w:t>
       </w:r>
       <w:r>
         <w:rPr>
           <w:rFonts w:hint="eastAsia"/>
         </w:rPr>
-        <w:t>）</w:t>
-      </w:r>
-    </w:p>
-    <w:p/>
+        <w:t>拖动</w:t>
+      </w:r>
+      <w:r>
+        <w:t>鼠标</w:t>
+      </w:r>
+      <w:r>
+        <w:t>）也需要这</w:t>
+      </w:r>
+      <w:r>
+        <w:t>两</w:t>
+      </w:r>
+      <w:r>
+        <w:t>个消息</w:t>
+      </w:r>
+    </w:p>
     <w:sectPr>
       <w:pgSz w:w="11906" w:h="16838"/>
       <w:pgMar w:top="1440" w:right="1800" w:bottom="1440" w:left="1800" w:header="851" w:footer="992" w:gutter="0"/>
@@ -3059,7 +4239,7 @@
 </file>
 
 <file path=customXml/itemProps1.xml><?xml version="1.0" encoding="utf-8"?>
-<ds:datastoreItem xmlns:ds="http://schemas.openxmlformats.org/officeDocument/2006/customXml" ds:itemID="{E4D69D38-F258-426E-B887-5FC7B313DEFD}">
+<ds:datastoreItem xmlns:ds="http://schemas.openxmlformats.org/officeDocument/2006/customXml" ds:itemID="{F91C3BE2-4D93-4E22-9A62-382B646730D8}">
   <ds:schemaRefs>
     <ds:schemaRef ds:uri="http://schemas.openxmlformats.org/officeDocument/2006/bibliography"/>
   </ds:schemaRefs>

</xml_diff>